<commit_message>
correciones de casos de uso
</commit_message>
<xml_diff>
--- a/Caso de Uso Borrar.docx
+++ b/Caso de Uso Borrar.docx
@@ -4,8 +4,11 @@
   <w:body>
     <w:p>
       <w:pPr>
-        <w:pStyle w:val="Title"/>
+        <w:pStyle w:val="Puesto"/>
         <w:jc w:val="right"/>
+        <w:rPr>
+          <w:lang w:val="es-419"/>
+        </w:rPr>
       </w:pPr>
       <w:r>
         <w:rPr>
@@ -14,12 +17,15 @@
         <w:t>Nomina</w:t>
       </w:r>
       <w:r>
+        <w:rPr>
+          <w:lang w:val="es-419"/>
+        </w:rPr>
         <w:t xml:space="preserve"> WEB</w:t>
       </w:r>
     </w:p>
     <w:p>
       <w:pPr>
-        <w:pStyle w:val="Title"/>
+        <w:pStyle w:val="Puesto"/>
         <w:jc w:val="right"/>
         <w:rPr>
           <w:lang w:val="es-419"/>
@@ -29,6 +35,18 @@
         <w:rPr>
           <w:lang w:val="es-419"/>
         </w:rPr>
+        <w:t xml:space="preserve">Especificación de </w:t>
+      </w:r>
+      <w:r>
+        <w:rPr>
+          <w:lang w:val="es-419"/>
+        </w:rPr>
+        <w:t xml:space="preserve"> </w:t>
+      </w:r>
+      <w:r>
+        <w:rPr>
+          <w:lang w:val="es-419"/>
+        </w:rPr>
         <w:fldChar w:fldCharType="begin"/>
       </w:r>
       <w:r>
@@ -47,31 +65,13 @@
         <w:rPr>
           <w:lang w:val="es-419"/>
         </w:rPr>
-        <w:t xml:space="preserve">Caso de Uso </w:t>
-      </w:r>
-      <w:r>
-        <w:rPr>
-          <w:lang w:val="es-419"/>
-        </w:rPr>
-        <w:t>Especificación</w:t>
-      </w:r>
-      <w:r>
-        <w:rPr>
-          <w:lang w:val="es-419"/>
-        </w:rPr>
-        <w:t xml:space="preserve">: </w:t>
-      </w:r>
-      <w:r>
-        <w:rPr>
-          <w:lang w:val="es-419"/>
-        </w:rPr>
-        <w:t>Borrar</w:t>
-      </w:r>
-      <w:r>
-        <w:rPr>
-          <w:lang w:val="es-419"/>
-        </w:rPr>
-        <w:t xml:space="preserve"> Usuario</w:t>
+        <w:t xml:space="preserve">Caso de Uso: </w:t>
+      </w:r>
+      <w:r>
+        <w:rPr>
+          <w:lang w:val="es-419"/>
+        </w:rPr>
+        <w:t>Borrar Usuario</w:t>
       </w:r>
       <w:r>
         <w:rPr>
@@ -82,27 +82,32 @@
     </w:p>
     <w:p>
       <w:pPr>
-        <w:pStyle w:val="Title"/>
-        <w:jc w:val="right"/>
+        <w:rPr>
+          <w:lang w:val="es-419"/>
+        </w:rPr>
       </w:pPr>
     </w:p>
     <w:p>
-      <w:r>
-        <w:t>\</w:t>
-      </w:r>
+      <w:pPr>
+        <w:pStyle w:val="Textoindependiente"/>
+        <w:rPr>
+          <w:lang w:val="es-419"/>
+        </w:rPr>
+      </w:pPr>
     </w:p>
     <w:p>
       <w:pPr>
-        <w:pStyle w:val="BodyText"/>
+        <w:pStyle w:val="Textoindependiente"/>
+        <w:rPr>
+          <w:lang w:val="es-419"/>
+        </w:rPr>
       </w:pPr>
     </w:p>
     <w:p>
       <w:pPr>
-        <w:pStyle w:val="BodyText"/>
-      </w:pPr>
-    </w:p>
-    <w:p>
-      <w:pPr>
+        <w:rPr>
+          <w:lang w:val="es-419"/>
+        </w:rPr>
         <w:sectPr>
           <w:headerReference w:type="default" r:id="rId7"/>
           <w:endnotePr>
@@ -117,7 +122,7 @@
     </w:p>
     <w:p>
       <w:pPr>
-        <w:pStyle w:val="Title"/>
+        <w:pStyle w:val="Puesto"/>
         <w:rPr>
           <w:lang w:val="es-419"/>
         </w:rPr>
@@ -496,7 +501,7 @@
     <w:p/>
     <w:p>
       <w:pPr>
-        <w:pStyle w:val="Title"/>
+        <w:pStyle w:val="Puesto"/>
         <w:rPr>
           <w:lang w:val="es-419"/>
         </w:rPr>
@@ -514,7 +519,7 @@
     </w:p>
     <w:p>
       <w:pPr>
-        <w:pStyle w:val="TOC1"/>
+        <w:pStyle w:val="TDC1"/>
         <w:tabs>
           <w:tab w:val="left" w:pos="432"/>
         </w:tabs>
@@ -601,7 +606,7 @@
     </w:p>
     <w:p>
       <w:pPr>
-        <w:pStyle w:val="TOC2"/>
+        <w:pStyle w:val="TDC2"/>
         <w:tabs>
           <w:tab w:val="left" w:pos="1000"/>
         </w:tabs>
@@ -679,7 +684,7 @@
     </w:p>
     <w:p>
       <w:pPr>
-        <w:pStyle w:val="TOC1"/>
+        <w:pStyle w:val="TDC1"/>
         <w:tabs>
           <w:tab w:val="left" w:pos="432"/>
         </w:tabs>
@@ -757,7 +762,7 @@
     </w:p>
     <w:p>
       <w:pPr>
-        <w:pStyle w:val="TOC2"/>
+        <w:pStyle w:val="TDC2"/>
         <w:tabs>
           <w:tab w:val="left" w:pos="1000"/>
         </w:tabs>
@@ -835,7 +840,7 @@
     </w:p>
     <w:p>
       <w:pPr>
-        <w:pStyle w:val="TOC1"/>
+        <w:pStyle w:val="TDC1"/>
         <w:tabs>
           <w:tab w:val="left" w:pos="432"/>
         </w:tabs>
@@ -913,7 +918,7 @@
     </w:p>
     <w:p>
       <w:pPr>
-        <w:pStyle w:val="TOC1"/>
+        <w:pStyle w:val="TDC1"/>
         <w:tabs>
           <w:tab w:val="left" w:pos="432"/>
         </w:tabs>
@@ -947,8 +952,6 @@
         </w:rPr>
         <w:t>Post condiciones</w:t>
       </w:r>
-      <w:bookmarkStart w:id="0" w:name="_GoBack"/>
-      <w:bookmarkEnd w:id="0"/>
       <w:r>
         <w:rPr>
           <w:noProof/>
@@ -993,7 +996,7 @@
     </w:p>
     <w:p>
       <w:pPr>
-        <w:pStyle w:val="Title"/>
+        <w:pStyle w:val="Puesto"/>
         <w:rPr>
           <w:lang w:val="es-419"/>
         </w:rPr>
@@ -1006,15 +1009,38 @@
         <w:fldChar w:fldCharType="end"/>
       </w:r>
       <w:r>
+        <w:rPr>
+          <w:lang w:val="es-419"/>
+        </w:rPr>
         <w:br w:type="page"/>
       </w:r>
-      <w:bookmarkStart w:id="1" w:name="_Toc423410237"/>
-      <w:bookmarkStart w:id="2" w:name="_Toc425054503"/>
+      <w:bookmarkStart w:id="0" w:name="_Toc423410237"/>
+      <w:bookmarkStart w:id="1" w:name="_Toc425054503"/>
       <w:r>
         <w:rPr>
           <w:lang w:val="es-419"/>
         </w:rPr>
         <w:lastRenderedPageBreak/>
+        <w:t>Especificación</w:t>
+      </w:r>
+      <w:r>
+        <w:rPr>
+          <w:lang w:val="es-419"/>
+        </w:rPr>
+        <w:t xml:space="preserve"> </w:t>
+      </w:r>
+      <w:r>
+        <w:rPr>
+          <w:lang w:val="es-419"/>
+        </w:rPr>
+        <w:t xml:space="preserve">de </w:t>
+      </w:r>
+      <w:bookmarkStart w:id="2" w:name="_GoBack"/>
+      <w:bookmarkEnd w:id="2"/>
+      <w:r>
+        <w:rPr>
+          <w:lang w:val="es-419"/>
+        </w:rPr>
         <w:fldChar w:fldCharType="begin"/>
       </w:r>
       <w:r>
@@ -1033,19 +1059,7 @@
         <w:rPr>
           <w:lang w:val="es-419"/>
         </w:rPr>
-        <w:t xml:space="preserve">Caso de Uso </w:t>
-      </w:r>
-      <w:r>
-        <w:rPr>
-          <w:lang w:val="es-419"/>
-        </w:rPr>
-        <w:t>Especificación</w:t>
-      </w:r>
-      <w:r>
-        <w:rPr>
-          <w:lang w:val="es-419"/>
-        </w:rPr>
-        <w:t xml:space="preserve">: </w:t>
+        <w:t xml:space="preserve">Caso de Uso: </w:t>
       </w:r>
       <w:r>
         <w:rPr>
@@ -1065,8 +1079,8 @@
         </w:rPr>
         <w:fldChar w:fldCharType="end"/>
       </w:r>
+      <w:bookmarkEnd w:id="0"/>
       <w:bookmarkEnd w:id="1"/>
-      <w:bookmarkEnd w:id="2"/>
     </w:p>
     <w:p>
       <w:pPr>
@@ -1075,45 +1089,50 @@
     </w:p>
     <w:p>
       <w:pPr>
-        <w:pStyle w:val="Heading1"/>
-        <w:rPr>
-          <w:lang w:val="es-419"/>
-        </w:rPr>
-      </w:pPr>
-      <w:bookmarkStart w:id="3" w:name="_Toc423410238"/>
-      <w:bookmarkStart w:id="4" w:name="_Toc425054504"/>
-      <w:bookmarkStart w:id="5" w:name="_Toc445113238"/>
-      <w:r>
-        <w:rPr>
-          <w:lang w:val="es-419"/>
-        </w:rPr>
-        <w:t>Borrar</w:t>
-      </w:r>
-      <w:r>
-        <w:rPr>
-          <w:lang w:val="es-419"/>
-        </w:rPr>
-        <w:t xml:space="preserve"> Usuario</w:t>
-      </w:r>
-      <w:bookmarkEnd w:id="5"/>
+        <w:pStyle w:val="InfoBlue"/>
+      </w:pPr>
     </w:p>
     <w:p>
       <w:pPr>
-        <w:rPr>
-          <w:lang w:val="es-419"/>
-        </w:rPr>
-      </w:pPr>
+        <w:pStyle w:val="Ttulo1"/>
+        <w:rPr>
+          <w:lang w:val="es-419"/>
+        </w:rPr>
+      </w:pPr>
+      <w:bookmarkStart w:id="3" w:name="_Toc445113238"/>
+      <w:bookmarkStart w:id="4" w:name="_Toc423410238"/>
+      <w:bookmarkStart w:id="5" w:name="_Toc425054504"/>
+      <w:r>
+        <w:rPr>
+          <w:lang w:val="es-419"/>
+        </w:rPr>
+        <w:t>Borrar</w:t>
+      </w:r>
+      <w:r>
+        <w:rPr>
+          <w:lang w:val="es-419"/>
+        </w:rPr>
+        <w:t xml:space="preserve"> Usuario</w:t>
+      </w:r>
+      <w:bookmarkEnd w:id="3"/>
     </w:p>
     <w:p>
       <w:pPr>
-        <w:pStyle w:val="Heading2"/>
+        <w:rPr>
+          <w:lang w:val="es-419"/>
+        </w:rPr>
+      </w:pPr>
+    </w:p>
+    <w:p>
+      <w:pPr>
+        <w:pStyle w:val="Ttulo2"/>
         <w:rPr>
           <w:lang w:val="es-419"/>
         </w:rPr>
       </w:pPr>
       <w:bookmarkStart w:id="6" w:name="_Toc445113239"/>
-      <w:bookmarkEnd w:id="3"/>
       <w:bookmarkEnd w:id="4"/>
+      <w:bookmarkEnd w:id="5"/>
       <w:r>
         <w:rPr>
           <w:lang w:val="es-419"/>
@@ -1138,7 +1157,7 @@
     </w:p>
     <w:p>
       <w:pPr>
-        <w:pStyle w:val="BodyText"/>
+        <w:pStyle w:val="Textoindependiente"/>
         <w:rPr>
           <w:lang w:val="es-419"/>
         </w:rPr>
@@ -1146,7 +1165,7 @@
     </w:p>
     <w:p>
       <w:pPr>
-        <w:pStyle w:val="Heading1"/>
+        <w:pStyle w:val="Ttulo1"/>
         <w:widowControl/>
         <w:rPr>
           <w:lang w:val="es-419"/>
@@ -1176,7 +1195,7 @@
     </w:p>
     <w:p>
       <w:pPr>
-        <w:pStyle w:val="Heading2"/>
+        <w:pStyle w:val="Ttulo2"/>
         <w:widowControl/>
         <w:rPr>
           <w:lang w:val="es-419"/>
@@ -1199,7 +1218,7 @@
     </w:p>
     <w:p>
       <w:pPr>
-        <w:pStyle w:val="ListParagraph"/>
+        <w:pStyle w:val="Prrafodelista"/>
         <w:numPr>
           <w:ilvl w:val="0"/>
           <w:numId w:val="23"/>
@@ -1212,18 +1231,12 @@
         <w:rPr>
           <w:lang w:val="es-419"/>
         </w:rPr>
-        <w:t xml:space="preserve">El Analista relación laboral </w:t>
-      </w:r>
-      <w:r>
-        <w:rPr>
-          <w:lang w:val="es-419"/>
-        </w:rPr>
-        <w:t>entre en el sistema</w:t>
+        <w:t>El analista selecciona el usuario que desea borrar.</w:t>
       </w:r>
     </w:p>
     <w:p>
       <w:pPr>
-        <w:pStyle w:val="ListParagraph"/>
+        <w:pStyle w:val="Prrafodelista"/>
         <w:numPr>
           <w:ilvl w:val="0"/>
           <w:numId w:val="23"/>
@@ -1236,30 +1249,12 @@
         <w:rPr>
           <w:lang w:val="es-419"/>
         </w:rPr>
-        <w:t>Una vez dentro del sistema el analista relación labora</w:t>
-      </w:r>
-      <w:r>
-        <w:rPr>
-          <w:lang w:val="es-419"/>
-        </w:rPr>
-        <w:t>l da click en la opción de borrar</w:t>
-      </w:r>
-      <w:r>
-        <w:rPr>
-          <w:lang w:val="es-419"/>
-        </w:rPr>
-        <w:t xml:space="preserve"> usuario</w:t>
-      </w:r>
-      <w:r>
-        <w:rPr>
-          <w:lang w:val="es-419"/>
-        </w:rPr>
-        <w:t>.</w:t>
+        <w:t>El sistema elimina la información del usuario que el analista selecciono.</w:t>
       </w:r>
     </w:p>
     <w:p>
       <w:pPr>
-        <w:pStyle w:val="ListParagraph"/>
+        <w:pStyle w:val="Prrafodelista"/>
         <w:numPr>
           <w:ilvl w:val="0"/>
           <w:numId w:val="23"/>
@@ -1272,92 +1267,54 @@
         <w:rPr>
           <w:lang w:val="es-419"/>
         </w:rPr>
-        <w:t xml:space="preserve">El analista relación laboral </w:t>
-      </w:r>
-      <w:r>
-        <w:rPr>
-          <w:lang w:val="es-419"/>
-        </w:rPr>
-        <w:t>busca de entre la lista de usuarios el que desea borrar.</w:t>
+        <w:t>El sistema elimina la información de</w:t>
+      </w:r>
+      <w:r>
+        <w:rPr>
+          <w:lang w:val="es-419"/>
+        </w:rPr>
+        <w:t>l</w:t>
+      </w:r>
+      <w:r>
+        <w:rPr>
+          <w:lang w:val="es-419"/>
+        </w:rPr>
+        <w:t xml:space="preserve"> usuario</w:t>
+      </w:r>
+      <w:r>
+        <w:rPr>
+          <w:lang w:val="es-419"/>
+        </w:rPr>
+        <w:t xml:space="preserve"> que se seleccionó.</w:t>
       </w:r>
     </w:p>
     <w:p>
       <w:pPr>
-        <w:pStyle w:val="ListParagraph"/>
-        <w:numPr>
-          <w:ilvl w:val="0"/>
-          <w:numId w:val="23"/>
-        </w:numPr>
-        <w:rPr>
-          <w:lang w:val="es-419"/>
-        </w:rPr>
-      </w:pPr>
-      <w:r>
-        <w:rPr>
-          <w:lang w:val="es-419"/>
-        </w:rPr>
-        <w:t>El analista da click en el usuario que desea borrar.</w:t>
-      </w:r>
+        <w:pStyle w:val="Prrafodelista"/>
+        <w:ind w:left="1080"/>
+        <w:rPr>
+          <w:lang w:val="es-419"/>
+        </w:rPr>
+      </w:pPr>
     </w:p>
     <w:p>
       <w:pPr>
-        <w:pStyle w:val="ListParagraph"/>
-        <w:numPr>
-          <w:ilvl w:val="0"/>
-          <w:numId w:val="23"/>
-        </w:numPr>
-        <w:rPr>
-          <w:lang w:val="es-419"/>
-        </w:rPr>
-      </w:pPr>
-      <w:r>
-        <w:rPr>
-          <w:lang w:val="es-419"/>
-        </w:rPr>
-        <w:t xml:space="preserve">El sistema </w:t>
-      </w:r>
-      <w:r>
-        <w:rPr>
-          <w:lang w:val="es-419"/>
-        </w:rPr>
-        <w:t>elimina la información del usuario que el analista selecciono.</w:t>
+        <w:pStyle w:val="Prrafodelista"/>
+        <w:ind w:left="1080"/>
+        <w:rPr>
+          <w:lang w:val="es-419"/>
+        </w:rPr>
+      </w:pPr>
+      <w:r>
+        <w:rPr>
+          <w:lang w:val="es-419"/>
+        </w:rPr>
+        <w:t xml:space="preserve"> </w:t>
       </w:r>
     </w:p>
     <w:p>
       <w:pPr>
-        <w:pStyle w:val="ListParagraph"/>
-        <w:numPr>
-          <w:ilvl w:val="0"/>
-          <w:numId w:val="23"/>
-        </w:numPr>
-        <w:rPr>
-          <w:lang w:val="es-419"/>
-        </w:rPr>
-      </w:pPr>
-      <w:r>
-        <w:rPr>
-          <w:lang w:val="es-419"/>
-        </w:rPr>
-        <w:t>El sistema actualiza la base de datos para que ya no aparezca la información de usuario que se borró.</w:t>
-      </w:r>
-    </w:p>
-    <w:p>
-      <w:pPr>
-        <w:rPr>
-          <w:lang w:val="es-419"/>
-        </w:rPr>
-      </w:pPr>
-    </w:p>
-    <w:p>
-      <w:pPr>
-        <w:rPr>
-          <w:lang w:val="es-419"/>
-        </w:rPr>
-      </w:pPr>
-    </w:p>
-    <w:p>
-      <w:pPr>
-        <w:pStyle w:val="Heading1"/>
+        <w:pStyle w:val="Ttulo1"/>
         <w:widowControl/>
         <w:rPr>
           <w:lang w:val="es-419"/>
@@ -1390,7 +1347,7 @@
     </w:p>
     <w:p>
       <w:pPr>
-        <w:pStyle w:val="Heading1"/>
+        <w:pStyle w:val="Ttulo1"/>
         <w:widowControl/>
         <w:numPr>
           <w:ilvl w:val="0"/>
@@ -1403,7 +1360,6 @@
           <w:lang w:val="es-419"/>
         </w:rPr>
       </w:pPr>
-      <w:bookmarkStart w:id="12" w:name="_Toc445113243"/>
       <w:r>
         <w:rPr>
           <w:rFonts w:ascii="Times New Roman" w:hAnsi="Times New Roman"/>
@@ -1413,11 +1369,10 @@
         </w:rPr>
         <w:t>El analista relación laboral debe estar dado de alta y tener acceso al sistema</w:t>
       </w:r>
-      <w:bookmarkEnd w:id="12"/>
     </w:p>
     <w:p>
       <w:pPr>
-        <w:pStyle w:val="ListParagraph"/>
+        <w:pStyle w:val="Textoindependiente"/>
         <w:numPr>
           <w:ilvl w:val="0"/>
           <w:numId w:val="25"/>
@@ -1430,12 +1385,13 @@
         <w:rPr>
           <w:lang w:val="es-419"/>
         </w:rPr>
-        <w:t xml:space="preserve">El sistema debe estar conectado a su servidor </w:t>
-      </w:r>
+        <w:t>El analista relación laboral debe saber cuál usuario debe ser borrado del sistema.</w:t>
+      </w:r>
+      <w:bookmarkStart w:id="12" w:name="_Toc445113243"/>
     </w:p>
     <w:p>
       <w:pPr>
-        <w:pStyle w:val="ListParagraph"/>
+        <w:pStyle w:val="Textoindependiente"/>
         <w:numPr>
           <w:ilvl w:val="0"/>
           <w:numId w:val="25"/>
@@ -1448,12 +1404,18 @@
         <w:rPr>
           <w:lang w:val="es-419"/>
         </w:rPr>
-        <w:t xml:space="preserve">Debe haber acceso o conexión a la base de datos </w:t>
+        <w:t>El sistema despliega la lista de usuarios</w:t>
+      </w:r>
+      <w:r>
+        <w:rPr>
+          <w:lang w:val="es-419"/>
+        </w:rPr>
+        <w:t>.</w:t>
       </w:r>
     </w:p>
     <w:p>
       <w:pPr>
-        <w:pStyle w:val="BodyText"/>
+        <w:pStyle w:val="Textoindependiente"/>
         <w:numPr>
           <w:ilvl w:val="0"/>
           <w:numId w:val="25"/>
@@ -1466,27 +1428,22 @@
         <w:rPr>
           <w:lang w:val="es-419"/>
         </w:rPr>
-        <w:t xml:space="preserve">El analista relación laboral debe </w:t>
-      </w:r>
-      <w:r>
-        <w:rPr>
-          <w:lang w:val="es-419"/>
-        </w:rPr>
-        <w:t>saber cuál usuario debe ser borrado del sistema.</w:t>
-      </w:r>
+        <w:t>El analista relación laboral busca de entre la lista de usuarios el que desea borrar.</w:t>
+      </w:r>
+    </w:p>
+    <w:bookmarkEnd w:id="12"/>
+    <w:p>
+      <w:pPr>
+        <w:pStyle w:val="Textoindependiente"/>
+        <w:ind w:left="0"/>
+        <w:rPr>
+          <w:lang w:val="es-419"/>
+        </w:rPr>
+      </w:pPr>
     </w:p>
     <w:p>
       <w:pPr>
-        <w:pStyle w:val="BodyText"/>
-        <w:ind w:left="1800"/>
-        <w:rPr>
-          <w:lang w:val="es-419"/>
-        </w:rPr>
-      </w:pPr>
-    </w:p>
-    <w:p>
-      <w:pPr>
-        <w:pStyle w:val="Heading1"/>
+        <w:pStyle w:val="Ttulo1"/>
         <w:widowControl/>
         <w:rPr>
           <w:lang w:val="es-419"/>
@@ -1526,19 +1483,16 @@
         </w:numPr>
       </w:pPr>
       <w:r>
-        <w:t xml:space="preserve">El sistema </w:t>
-      </w:r>
-      <w:r>
-        <w:t xml:space="preserve">se actualiza y ya no incluye la información del usuario que se </w:t>
-      </w:r>
-      <w:proofErr w:type="spellStart"/>
-      <w:r>
-        <w:t>borro</w:t>
-      </w:r>
-      <w:proofErr w:type="spellEnd"/>
-      <w:r>
-        <w:t>.</w:t>
-      </w:r>
+        <w:t>El usuario se ha eliminado del registro de usuarios.</w:t>
+      </w:r>
+    </w:p>
+    <w:p>
+      <w:pPr>
+        <w:pStyle w:val="Ttulo1"/>
+        <w:rPr>
+          <w:lang w:val="es-419"/>
+        </w:rPr>
+      </w:pPr>
     </w:p>
     <w:sectPr>
       <w:headerReference w:type="default" r:id="rId8"/>
@@ -1757,28 +1711,28 @@
           </w:r>
           <w:r>
             <w:rPr>
-              <w:rStyle w:val="PageNumber"/>
+              <w:rStyle w:val="Nmerodepgina"/>
               <w:lang w:val="es-419"/>
             </w:rPr>
             <w:fldChar w:fldCharType="begin"/>
           </w:r>
           <w:r>
             <w:rPr>
-              <w:rStyle w:val="PageNumber"/>
+              <w:rStyle w:val="Nmerodepgina"/>
               <w:lang w:val="es-419"/>
             </w:rPr>
             <w:instrText xml:space="preserve">page </w:instrText>
           </w:r>
           <w:r>
             <w:rPr>
-              <w:rStyle w:val="PageNumber"/>
+              <w:rStyle w:val="Nmerodepgina"/>
               <w:lang w:val="es-419"/>
             </w:rPr>
             <w:fldChar w:fldCharType="separate"/>
           </w:r>
           <w:r>
             <w:rPr>
-              <w:rStyle w:val="PageNumber"/>
+              <w:rStyle w:val="Nmerodepgina"/>
               <w:noProof/>
               <w:lang w:val="es-419"/>
             </w:rPr>
@@ -1786,7 +1740,7 @@
           </w:r>
           <w:r>
             <w:rPr>
-              <w:rStyle w:val="PageNumber"/>
+              <w:rStyle w:val="Nmerodepgina"/>
               <w:lang w:val="es-419"/>
             </w:rPr>
             <w:fldChar w:fldCharType="end"/>
@@ -1797,7 +1751,7 @@
   </w:tbl>
   <w:p>
     <w:pPr>
-      <w:pStyle w:val="Footer"/>
+      <w:pStyle w:val="Piedepgina"/>
       <w:rPr>
         <w:lang w:val="es-419"/>
       </w:rPr>
@@ -1884,7 +1838,7 @@
   </w:p>
   <w:p>
     <w:pPr>
-      <w:pStyle w:val="Header"/>
+      <w:pStyle w:val="Encabezado"/>
     </w:pPr>
   </w:p>
 </w:hdr>
@@ -2010,13 +1964,13 @@
             <w:rPr>
               <w:lang w:val="es-419"/>
             </w:rPr>
-            <w:t xml:space="preserve">  Date:  &lt;7/mar/2016</w:t>
+            <w:t xml:space="preserve">  Date:  </w:t>
           </w:r>
           <w:r>
             <w:rPr>
               <w:lang w:val="es-419"/>
             </w:rPr>
-            <w:t>&gt;</w:t>
+            <w:t>7/mar/2016</w:t>
           </w:r>
         </w:p>
       </w:tc>
@@ -2045,7 +1999,7 @@
   </w:tbl>
   <w:p>
     <w:pPr>
-      <w:pStyle w:val="Header"/>
+      <w:pStyle w:val="Encabezado"/>
     </w:pPr>
   </w:p>
 </w:hdr>
@@ -2060,7 +2014,7 @@
     <w:lvl w:ilvl="0">
       <w:start w:val="1"/>
       <w:numFmt w:val="decimal"/>
-      <w:pStyle w:val="Heading1"/>
+      <w:pStyle w:val="Ttulo1"/>
       <w:lvlText w:val="%1."/>
       <w:legacy w:legacy="1" w:legacySpace="144" w:legacyIndent="0"/>
       <w:lvlJc w:val="left"/>
@@ -2068,7 +2022,7 @@
     <w:lvl w:ilvl="1">
       <w:start w:val="1"/>
       <w:numFmt w:val="decimal"/>
-      <w:pStyle w:val="Heading2"/>
+      <w:pStyle w:val="Ttulo2"/>
       <w:lvlText w:val="%1.%2"/>
       <w:legacy w:legacy="1" w:legacySpace="144" w:legacyIndent="0"/>
       <w:lvlJc w:val="left"/>
@@ -2076,7 +2030,7 @@
     <w:lvl w:ilvl="2">
       <w:start w:val="1"/>
       <w:numFmt w:val="decimal"/>
-      <w:pStyle w:val="Heading3"/>
+      <w:pStyle w:val="Ttulo3"/>
       <w:lvlText w:val="%1.%2.%3"/>
       <w:legacy w:legacy="1" w:legacySpace="144" w:legacyIndent="0"/>
       <w:lvlJc w:val="left"/>
@@ -2084,7 +2038,7 @@
     <w:lvl w:ilvl="3">
       <w:start w:val="1"/>
       <w:numFmt w:val="decimal"/>
-      <w:pStyle w:val="Heading4"/>
+      <w:pStyle w:val="Ttulo4"/>
       <w:lvlText w:val="%1.%2.%3.%4"/>
       <w:legacy w:legacy="1" w:legacySpace="144" w:legacyIndent="0"/>
       <w:lvlJc w:val="left"/>
@@ -2092,7 +2046,7 @@
     <w:lvl w:ilvl="4">
       <w:start w:val="1"/>
       <w:numFmt w:val="decimal"/>
-      <w:pStyle w:val="Heading5"/>
+      <w:pStyle w:val="Ttulo5"/>
       <w:lvlText w:val="%1.%2.%3.%4.%5"/>
       <w:legacy w:legacy="1" w:legacySpace="144" w:legacyIndent="0"/>
       <w:lvlJc w:val="left"/>
@@ -2100,7 +2054,7 @@
     <w:lvl w:ilvl="5">
       <w:start w:val="1"/>
       <w:numFmt w:val="decimal"/>
-      <w:pStyle w:val="Heading6"/>
+      <w:pStyle w:val="Ttulo6"/>
       <w:lvlText w:val="%1.%2.%3.%4.%5.%6"/>
       <w:legacy w:legacy="1" w:legacySpace="144" w:legacyIndent="0"/>
       <w:lvlJc w:val="left"/>
@@ -2108,7 +2062,7 @@
     <w:lvl w:ilvl="6">
       <w:start w:val="1"/>
       <w:numFmt w:val="decimal"/>
-      <w:pStyle w:val="Heading7"/>
+      <w:pStyle w:val="Ttulo7"/>
       <w:lvlText w:val="%1.%2.%3.%4.%5.%6.%7"/>
       <w:legacy w:legacy="1" w:legacySpace="144" w:legacyIndent="0"/>
       <w:lvlJc w:val="left"/>
@@ -2116,7 +2070,7 @@
     <w:lvl w:ilvl="7">
       <w:start w:val="1"/>
       <w:numFmt w:val="decimal"/>
-      <w:pStyle w:val="Heading8"/>
+      <w:pStyle w:val="Ttulo8"/>
       <w:lvlText w:val="%1.%2.%3.%4.%5.%6.%7.%8"/>
       <w:legacy w:legacy="1" w:legacySpace="144" w:legacyIndent="0"/>
       <w:lvlJc w:val="left"/>
@@ -2124,7 +2078,7 @@
     <w:lvl w:ilvl="8">
       <w:start w:val="1"/>
       <w:numFmt w:val="decimal"/>
-      <w:pStyle w:val="Heading9"/>
+      <w:pStyle w:val="Ttulo9"/>
       <w:lvlText w:val="%1.%2.%3.%4.%5.%6.%7.%8.%9"/>
       <w:legacy w:legacy="1" w:legacySpace="144" w:legacyIndent="0"/>
       <w:lvlJc w:val="left"/>
@@ -3185,15 +3139,15 @@
   </w:docDefaults>
   <w:latentStyles w:defLockedState="0" w:defUIPriority="99" w:defSemiHidden="0" w:defUnhideWhenUsed="0" w:defQFormat="0" w:count="371">
     <w:lsdException w:name="Normal" w:uiPriority="0" w:qFormat="1"/>
-    <w:lsdException w:name="heading 1" w:uiPriority="9" w:qFormat="1"/>
-    <w:lsdException w:name="heading 2" w:uiPriority="9" w:qFormat="1"/>
-    <w:lsdException w:name="heading 3" w:uiPriority="9" w:qFormat="1"/>
-    <w:lsdException w:name="heading 4" w:uiPriority="9" w:qFormat="1"/>
-    <w:lsdException w:name="heading 5" w:uiPriority="9" w:qFormat="1"/>
-    <w:lsdException w:name="heading 6" w:uiPriority="9" w:qFormat="1"/>
-    <w:lsdException w:name="heading 7" w:uiPriority="9" w:qFormat="1"/>
-    <w:lsdException w:name="heading 8" w:uiPriority="9" w:qFormat="1"/>
-    <w:lsdException w:name="heading 9" w:uiPriority="9" w:qFormat="1"/>
+    <w:lsdException w:name="heading 1" w:uiPriority="0" w:qFormat="1"/>
+    <w:lsdException w:name="heading 2" w:uiPriority="0" w:qFormat="1"/>
+    <w:lsdException w:name="heading 3" w:uiPriority="0" w:qFormat="1"/>
+    <w:lsdException w:name="heading 4" w:uiPriority="0" w:qFormat="1"/>
+    <w:lsdException w:name="heading 5" w:uiPriority="0" w:qFormat="1"/>
+    <w:lsdException w:name="heading 6" w:uiPriority="0" w:qFormat="1"/>
+    <w:lsdException w:name="heading 7" w:uiPriority="0" w:qFormat="1"/>
+    <w:lsdException w:name="heading 8" w:uiPriority="0" w:qFormat="1"/>
+    <w:lsdException w:name="heading 9" w:uiPriority="0" w:qFormat="1"/>
     <w:lsdException w:name="index 1" w:semiHidden="1" w:unhideWhenUsed="1"/>
     <w:lsdException w:name="index 2" w:semiHidden="1" w:unhideWhenUsed="1"/>
     <w:lsdException w:name="index 3" w:semiHidden="1" w:unhideWhenUsed="1"/>
@@ -3250,7 +3204,7 @@
     <w:lsdException w:name="Closing" w:semiHidden="1" w:unhideWhenUsed="1"/>
     <w:lsdException w:name="Signature" w:semiHidden="1" w:unhideWhenUsed="1"/>
     <w:lsdException w:name="Default Paragraph Font" w:semiHidden="1" w:uiPriority="1" w:unhideWhenUsed="1"/>
-    <w:lsdException w:name="Body Text" w:semiHidden="1" w:unhideWhenUsed="1"/>
+    <w:lsdException w:name="Body Text" w:semiHidden="1" w:uiPriority="0" w:unhideWhenUsed="1"/>
     <w:lsdException w:name="Body Text Indent" w:semiHidden="1" w:unhideWhenUsed="1"/>
     <w:lsdException w:name="List Continue" w:semiHidden="1" w:unhideWhenUsed="1"/>
     <w:lsdException w:name="List Continue 2" w:semiHidden="1" w:unhideWhenUsed="1"/>
@@ -3564,7 +3518,7 @@
       <w:spacing w:line="240" w:lineRule="atLeast"/>
     </w:pPr>
   </w:style>
-  <w:style w:type="paragraph" w:styleId="Heading1">
+  <w:style w:type="paragraph" w:styleId="Ttulo1">
     <w:name w:val="heading 1"/>
     <w:basedOn w:val="Normal"/>
     <w:next w:val="Normal"/>
@@ -3584,9 +3538,9 @@
       <w:sz w:val="24"/>
     </w:rPr>
   </w:style>
-  <w:style w:type="paragraph" w:styleId="Heading2">
+  <w:style w:type="paragraph" w:styleId="Ttulo2">
     <w:name w:val="heading 2"/>
-    <w:basedOn w:val="Heading1"/>
+    <w:basedOn w:val="Ttulo1"/>
     <w:next w:val="Normal"/>
     <w:qFormat/>
     <w:pPr>
@@ -3599,9 +3553,9 @@
       <w:sz w:val="20"/>
     </w:rPr>
   </w:style>
-  <w:style w:type="paragraph" w:styleId="Heading3">
+  <w:style w:type="paragraph" w:styleId="Ttulo3">
     <w:name w:val="heading 3"/>
-    <w:basedOn w:val="Heading1"/>
+    <w:basedOn w:val="Ttulo1"/>
     <w:next w:val="Normal"/>
     <w:qFormat/>
     <w:pPr>
@@ -3616,9 +3570,9 @@
       <w:sz w:val="20"/>
     </w:rPr>
   </w:style>
-  <w:style w:type="paragraph" w:styleId="Heading4">
+  <w:style w:type="paragraph" w:styleId="Ttulo4">
     <w:name w:val="heading 4"/>
-    <w:basedOn w:val="Heading1"/>
+    <w:basedOn w:val="Ttulo1"/>
     <w:next w:val="Normal"/>
     <w:qFormat/>
     <w:pPr>
@@ -3632,7 +3586,7 @@
       <w:sz w:val="20"/>
     </w:rPr>
   </w:style>
-  <w:style w:type="paragraph" w:styleId="Heading5">
+  <w:style w:type="paragraph" w:styleId="Ttulo5">
     <w:name w:val="heading 5"/>
     <w:basedOn w:val="Normal"/>
     <w:next w:val="Normal"/>
@@ -3650,7 +3604,7 @@
       <w:sz w:val="22"/>
     </w:rPr>
   </w:style>
-  <w:style w:type="paragraph" w:styleId="Heading6">
+  <w:style w:type="paragraph" w:styleId="Ttulo6">
     <w:name w:val="heading 6"/>
     <w:basedOn w:val="Normal"/>
     <w:next w:val="Normal"/>
@@ -3669,7 +3623,7 @@
       <w:sz w:val="22"/>
     </w:rPr>
   </w:style>
-  <w:style w:type="paragraph" w:styleId="Heading7">
+  <w:style w:type="paragraph" w:styleId="Ttulo7">
     <w:name w:val="heading 7"/>
     <w:basedOn w:val="Normal"/>
     <w:next w:val="Normal"/>
@@ -3684,7 +3638,7 @@
       <w:outlineLvl w:val="6"/>
     </w:pPr>
   </w:style>
-  <w:style w:type="paragraph" w:styleId="Heading8">
+  <w:style w:type="paragraph" w:styleId="Ttulo8">
     <w:name w:val="heading 8"/>
     <w:basedOn w:val="Normal"/>
     <w:next w:val="Normal"/>
@@ -3702,7 +3656,7 @@
       <w:i/>
     </w:rPr>
   </w:style>
-  <w:style w:type="paragraph" w:styleId="Heading9">
+  <w:style w:type="paragraph" w:styleId="Ttulo9">
     <w:name w:val="heading 9"/>
     <w:basedOn w:val="Normal"/>
     <w:next w:val="Normal"/>
@@ -3722,13 +3676,13 @@
       <w:sz w:val="18"/>
     </w:rPr>
   </w:style>
-  <w:style w:type="character" w:default="1" w:styleId="DefaultParagraphFont">
+  <w:style w:type="character" w:default="1" w:styleId="Fuentedeprrafopredeter">
     <w:name w:val="Default Paragraph Font"/>
     <w:uiPriority w:val="1"/>
     <w:semiHidden/>
     <w:unhideWhenUsed/>
   </w:style>
-  <w:style w:type="table" w:default="1" w:styleId="TableNormal">
+  <w:style w:type="table" w:default="1" w:styleId="Tablanormal">
     <w:name w:val="Normal Table"/>
     <w:uiPriority w:val="99"/>
     <w:semiHidden/>
@@ -3743,7 +3697,7 @@
       </w:tblCellMar>
     </w:tblPr>
   </w:style>
-  <w:style w:type="numbering" w:default="1" w:styleId="NoList">
+  <w:style w:type="numbering" w:default="1" w:styleId="Sinlista">
     <w:name w:val="No List"/>
     <w:uiPriority w:val="99"/>
     <w:semiHidden/>
@@ -3762,11 +3716,11 @@
       <w:lang w:val="en-AU"/>
     </w:rPr>
   </w:style>
-  <w:style w:type="paragraph" w:styleId="Title">
+  <w:style w:type="paragraph" w:styleId="Puesto">
     <w:name w:val="Title"/>
     <w:basedOn w:val="Normal"/>
     <w:next w:val="Normal"/>
-    <w:link w:val="TitleChar"/>
+    <w:link w:val="PuestoCar"/>
     <w:qFormat/>
     <w:pPr>
       <w:spacing w:line="240" w:lineRule="auto"/>
@@ -3778,7 +3732,7 @@
       <w:sz w:val="36"/>
     </w:rPr>
   </w:style>
-  <w:style w:type="paragraph" w:styleId="Subtitle">
+  <w:style w:type="paragraph" w:styleId="Subttulo">
     <w:name w:val="Subtitle"/>
     <w:basedOn w:val="Normal"/>
     <w:qFormat/>
@@ -3793,7 +3747,7 @@
       <w:lang w:val="en-AU"/>
     </w:rPr>
   </w:style>
-  <w:style w:type="paragraph" w:styleId="NormalIndent">
+  <w:style w:type="paragraph" w:styleId="Sangranormal">
     <w:name w:val="Normal Indent"/>
     <w:basedOn w:val="Normal"/>
     <w:semiHidden/>
@@ -3801,7 +3755,7 @@
       <w:ind w:left="900" w:hanging="900"/>
     </w:pPr>
   </w:style>
-  <w:style w:type="paragraph" w:styleId="TOC1">
+  <w:style w:type="paragraph" w:styleId="TDC1">
     <w:name w:val="toc 1"/>
     <w:basedOn w:val="Normal"/>
     <w:next w:val="Normal"/>
@@ -3814,7 +3768,7 @@
       <w:ind w:right="720"/>
     </w:pPr>
   </w:style>
-  <w:style w:type="paragraph" w:styleId="TOC2">
+  <w:style w:type="paragraph" w:styleId="TDC2">
     <w:name w:val="toc 2"/>
     <w:basedOn w:val="Normal"/>
     <w:next w:val="Normal"/>
@@ -3826,7 +3780,7 @@
       <w:ind w:left="432" w:right="720"/>
     </w:pPr>
   </w:style>
-  <w:style w:type="paragraph" w:styleId="TOC3">
+  <w:style w:type="paragraph" w:styleId="TDC3">
     <w:name w:val="toc 3"/>
     <w:basedOn w:val="Normal"/>
     <w:next w:val="Normal"/>
@@ -3839,7 +3793,7 @@
       <w:ind w:left="864"/>
     </w:pPr>
   </w:style>
-  <w:style w:type="paragraph" w:styleId="Header">
+  <w:style w:type="paragraph" w:styleId="Encabezado">
     <w:name w:val="header"/>
     <w:basedOn w:val="Normal"/>
     <w:semiHidden/>
@@ -3850,7 +3804,7 @@
       </w:tabs>
     </w:pPr>
   </w:style>
-  <w:style w:type="paragraph" w:styleId="Footer">
+  <w:style w:type="paragraph" w:styleId="Piedepgina">
     <w:name w:val="footer"/>
     <w:basedOn w:val="Normal"/>
     <w:semiHidden/>
@@ -3861,9 +3815,9 @@
       </w:tabs>
     </w:pPr>
   </w:style>
-  <w:style w:type="character" w:styleId="PageNumber">
+  <w:style w:type="character" w:styleId="Nmerodepgina">
     <w:name w:val="page number"/>
-    <w:basedOn w:val="DefaultParagraphFont"/>
+    <w:basedOn w:val="Fuentedeprrafopredeter"/>
     <w:semiHidden/>
   </w:style>
   <w:style w:type="paragraph" w:customStyle="1" w:styleId="Paragraph3">
@@ -3892,7 +3846,7 @@
       <w:spacing w:after="120"/>
     </w:pPr>
   </w:style>
-  <w:style w:type="paragraph" w:styleId="BodyText">
+  <w:style w:type="paragraph" w:styleId="Textoindependiente">
     <w:name w:val="Body Text"/>
     <w:basedOn w:val="Normal"/>
     <w:semiHidden/>
@@ -3902,7 +3856,7 @@
       <w:ind w:left="720"/>
     </w:pPr>
   </w:style>
-  <w:style w:type="paragraph" w:styleId="TOC4">
+  <w:style w:type="paragraph" w:styleId="TDC4">
     <w:name w:val="toc 4"/>
     <w:basedOn w:val="Normal"/>
     <w:next w:val="Normal"/>
@@ -3911,7 +3865,7 @@
       <w:ind w:left="600"/>
     </w:pPr>
   </w:style>
-  <w:style w:type="paragraph" w:styleId="TOC5">
+  <w:style w:type="paragraph" w:styleId="TDC5">
     <w:name w:val="toc 5"/>
     <w:basedOn w:val="Normal"/>
     <w:next w:val="Normal"/>
@@ -3920,7 +3874,7 @@
       <w:ind w:left="800"/>
     </w:pPr>
   </w:style>
-  <w:style w:type="paragraph" w:styleId="TOC6">
+  <w:style w:type="paragraph" w:styleId="TDC6">
     <w:name w:val="toc 6"/>
     <w:basedOn w:val="Normal"/>
     <w:next w:val="Normal"/>
@@ -3929,7 +3883,7 @@
       <w:ind w:left="1000"/>
     </w:pPr>
   </w:style>
-  <w:style w:type="paragraph" w:styleId="TOC7">
+  <w:style w:type="paragraph" w:styleId="TDC7">
     <w:name w:val="toc 7"/>
     <w:basedOn w:val="Normal"/>
     <w:next w:val="Normal"/>
@@ -3938,7 +3892,7 @@
       <w:ind w:left="1200"/>
     </w:pPr>
   </w:style>
-  <w:style w:type="paragraph" w:styleId="TOC8">
+  <w:style w:type="paragraph" w:styleId="TDC8">
     <w:name w:val="toc 8"/>
     <w:basedOn w:val="Normal"/>
     <w:next w:val="Normal"/>
@@ -3947,7 +3901,7 @@
       <w:ind w:left="1400"/>
     </w:pPr>
   </w:style>
-  <w:style w:type="paragraph" w:styleId="TOC9">
+  <w:style w:type="paragraph" w:styleId="TDC9">
     <w:name w:val="toc 9"/>
     <w:basedOn w:val="Normal"/>
     <w:next w:val="Normal"/>
@@ -3973,7 +3927,7 @@
       <w:color w:val="000080"/>
     </w:rPr>
   </w:style>
-  <w:style w:type="paragraph" w:styleId="DocumentMap">
+  <w:style w:type="paragraph" w:styleId="Mapadeldocumento">
     <w:name w:val="Document Map"/>
     <w:basedOn w:val="Normal"/>
     <w:semiHidden/>
@@ -3984,16 +3938,16 @@
       <w:rFonts w:ascii="Tahoma" w:hAnsi="Tahoma"/>
     </w:rPr>
   </w:style>
-  <w:style w:type="character" w:styleId="FootnoteReference">
+  <w:style w:type="character" w:styleId="Refdenotaalpie">
     <w:name w:val="footnote reference"/>
-    <w:basedOn w:val="DefaultParagraphFont"/>
+    <w:basedOn w:val="Fuentedeprrafopredeter"/>
     <w:semiHidden/>
     <w:rPr>
       <w:sz w:val="20"/>
       <w:vertAlign w:val="superscript"/>
     </w:rPr>
   </w:style>
-  <w:style w:type="paragraph" w:styleId="FootnoteText">
+  <w:style w:type="paragraph" w:styleId="Textonotapie">
     <w:name w:val="footnote text"/>
     <w:basedOn w:val="Normal"/>
     <w:semiHidden/>
@@ -4033,7 +3987,7 @@
       <w:jc w:val="both"/>
     </w:pPr>
   </w:style>
-  <w:style w:type="paragraph" w:styleId="BodyText2">
+  <w:style w:type="paragraph" w:styleId="Textoindependiente2">
     <w:name w:val="Body Text 2"/>
     <w:basedOn w:val="Normal"/>
     <w:semiHidden/>
@@ -4042,7 +3996,7 @@
       <w:color w:val="0000FF"/>
     </w:rPr>
   </w:style>
-  <w:style w:type="paragraph" w:styleId="BodyTextIndent">
+  <w:style w:type="paragraph" w:styleId="Sangradetextonormal">
     <w:name w:val="Body Text Indent"/>
     <w:basedOn w:val="Normal"/>
     <w:semiHidden/>
@@ -4089,7 +4043,7 @@
   <w:style w:type="paragraph" w:customStyle="1" w:styleId="InfoBlue">
     <w:name w:val="InfoBlue"/>
     <w:basedOn w:val="Normal"/>
-    <w:next w:val="BodyText"/>
+    <w:next w:val="Textoindependiente"/>
     <w:autoRedefine/>
     <w:rsid w:val="007F370F"/>
     <w:pPr>
@@ -4100,9 +4054,9 @@
       <w:lang w:val="es-419"/>
     </w:rPr>
   </w:style>
-  <w:style w:type="character" w:styleId="Hyperlink">
+  <w:style w:type="character" w:styleId="Hipervnculo">
     <w:name w:val="Hyperlink"/>
-    <w:basedOn w:val="DefaultParagraphFont"/>
+    <w:basedOn w:val="Fuentedeprrafopredeter"/>
     <w:semiHidden/>
     <w:rPr>
       <w:color w:val="0000FF"/>
@@ -4122,10 +4076,10 @@
       <w:szCs w:val="24"/>
     </w:rPr>
   </w:style>
-  <w:style w:type="character" w:customStyle="1" w:styleId="TitleChar">
-    <w:name w:val="Title Char"/>
-    <w:basedOn w:val="DefaultParagraphFont"/>
-    <w:link w:val="Title"/>
+  <w:style w:type="character" w:customStyle="1" w:styleId="PuestoCar">
+    <w:name w:val="Puesto Car"/>
+    <w:basedOn w:val="Fuentedeprrafopredeter"/>
+    <w:link w:val="Puesto"/>
     <w:rsid w:val="00BA6A28"/>
     <w:rPr>
       <w:rFonts w:ascii="Arial" w:hAnsi="Arial"/>
@@ -4133,7 +4087,7 @@
       <w:sz w:val="36"/>
     </w:rPr>
   </w:style>
-  <w:style w:type="paragraph" w:styleId="ListParagraph">
+  <w:style w:type="paragraph" w:styleId="Prrafodelista">
     <w:name w:val="List Paragraph"/>
     <w:basedOn w:val="Normal"/>
     <w:uiPriority w:val="34"/>

</xml_diff>